<commit_message>
Vyuthi Shotlist Till S15
</commit_message>
<xml_diff>
--- a/The_A_Shorts/2. Vyuthi/Vyuthi - Screenplay.docx
+++ b/The_A_Shorts/2. Vyuthi/Vyuthi - Screenplay.docx
@@ -12315,6 +12315,13 @@
         </w:rPr>
         <w:t xml:space="preserve"> </w:t>
       </w:r>
+    </w:p>
+    <w:p>
+      <w:pPr>
+        <w:rPr>
+          <w:rFonts w:ascii="Courier New" w:hAnsi="Courier New" w:cs="Courier New"/>
+        </w:rPr>
+      </w:pPr>
       <w:r>
         <w:rPr>
           <w:rFonts w:ascii="Courier New" w:hAnsi="Courier New" w:cs="Courier New"/>
@@ -13034,7 +13041,19 @@
         <w:rPr>
           <w:rFonts w:ascii="Courier New" w:hAnsi="Courier New" w:cs="Courier New"/>
         </w:rPr>
-        <w:t xml:space="preserve"> into a </w:t>
+        <w:t xml:space="preserve"> </w:t>
+      </w:r>
+      <w:r>
+        <w:rPr>
+          <w:rFonts w:ascii="Courier New" w:hAnsi="Courier New" w:cs="Courier New"/>
+        </w:rPr>
+        <w:t xml:space="preserve">morphs </w:t>
+      </w:r>
+      <w:r>
+        <w:rPr>
+          <w:rFonts w:ascii="Courier New" w:hAnsi="Courier New" w:cs="Courier New"/>
+        </w:rPr>
+        <w:t xml:space="preserve">into a </w:t>
       </w:r>
       <w:r>
         <w:rPr>
@@ -13166,6 +13185,14 @@
         </w:rPr>
         <w:t xml:space="preserve"> </w:t>
       </w:r>
+    </w:p>
+    <w:p>
+      <w:pPr>
+        <w:spacing w:line="240" w:lineRule="auto"/>
+        <w:rPr>
+          <w:rFonts w:ascii="Courier New" w:hAnsi="Courier New" w:cs="Courier New"/>
+        </w:rPr>
+      </w:pPr>
       <w:r>
         <w:rPr>
           <w:rFonts w:ascii="Courier New" w:hAnsi="Courier New" w:cs="Courier New"/>
@@ -13762,13 +13789,27 @@
         <w:rPr>
           <w:rFonts w:ascii="Courier New" w:hAnsi="Courier New" w:cs="Courier New"/>
         </w:rPr>
-        <w:t>. Suddenly-</w:t>
-      </w:r>
-      <w:r>
-        <w:rPr>
-          <w:rFonts w:ascii="Courier New" w:hAnsi="Courier New" w:cs="Courier New"/>
-        </w:rPr>
-        <w:br/>
+        <w:t xml:space="preserve">. </w:t>
+      </w:r>
+    </w:p>
+    <w:p>
+      <w:pPr>
+        <w:spacing w:line="240" w:lineRule="auto"/>
+        <w:rPr>
+          <w:rFonts w:ascii="Courier New" w:hAnsi="Courier New" w:cs="Courier New"/>
+        </w:rPr>
+      </w:pPr>
+      <w:r>
+        <w:rPr>
+          <w:rFonts w:ascii="Courier New" w:hAnsi="Courier New" w:cs="Courier New"/>
+        </w:rPr>
+        <w:t>Suddenly-</w:t>
+      </w:r>
+      <w:r>
+        <w:rPr>
+          <w:rFonts w:ascii="Courier New" w:hAnsi="Courier New" w:cs="Courier New"/>
+        </w:rPr>
+        <w:t xml:space="preserve"> </w:t>
       </w:r>
       <w:r>
         <w:rPr>
@@ -13820,6 +13861,12 @@
         </w:rPr>
         <w:t xml:space="preserve"> </w:t>
       </w:r>
+      <w:r>
+        <w:rPr>
+          <w:rFonts w:ascii="Courier New" w:hAnsi="Courier New" w:cs="Courier New"/>
+        </w:rPr>
+        <w:t>He doesn’t notice a figure standing in the shadows.</w:t>
+      </w:r>
     </w:p>
     <w:p>
       <w:pPr>
@@ -13930,135 +13977,87 @@
         <w:rPr>
           <w:rFonts w:ascii="Courier New" w:hAnsi="Courier New" w:cs="Courier New"/>
         </w:rPr>
-        <w:t xml:space="preserve">Slowly- A creepy old woman’s hand appears behind sleeping Adi and begins to caress his head. He tilts and sleeps on his </w:t>
-      </w:r>
-      <w:r>
-        <w:rPr>
-          <w:rFonts w:ascii="Courier New" w:hAnsi="Courier New" w:cs="Courier New"/>
-        </w:rPr>
-        <w:t>back,</w:t>
-      </w:r>
-      <w:r>
-        <w:rPr>
-          <w:rFonts w:ascii="Courier New" w:hAnsi="Courier New" w:cs="Courier New"/>
-        </w:rPr>
-        <w:t xml:space="preserve"> and the hand vanishes.</w:t>
-      </w:r>
-    </w:p>
-    <w:p>
-      <w:pPr>
-        <w:spacing w:line="240" w:lineRule="auto"/>
-        <w:rPr>
-          <w:rFonts w:ascii="Courier New" w:hAnsi="Courier New" w:cs="Courier New"/>
-        </w:rPr>
-      </w:pPr>
-      <w:r>
-        <w:rPr>
-          <w:rFonts w:ascii="Courier New" w:hAnsi="Courier New" w:cs="Courier New"/>
-        </w:rPr>
-        <w:t>The camera closes in to his face. Suddenly-</w:t>
-      </w:r>
-      <w:r>
-        <w:rPr>
-          <w:rFonts w:ascii="Courier New" w:hAnsi="Courier New" w:cs="Courier New"/>
-        </w:rPr>
-        <w:br/>
-      </w:r>
-      <w:r>
-        <w:rPr>
-          <w:rFonts w:ascii="Courier New" w:hAnsi="Courier New" w:cs="Courier New"/>
-        </w:rPr>
-        <w:t>TAP! TAP!</w:t>
-      </w:r>
-      <w:r>
-        <w:rPr>
-          <w:rFonts w:ascii="Courier New" w:hAnsi="Courier New" w:cs="Courier New"/>
-        </w:rPr>
-        <w:t xml:space="preserve"> TAP!</w:t>
-      </w:r>
-      <w:r>
-        <w:rPr>
-          <w:rFonts w:ascii="Courier New" w:hAnsi="Courier New" w:cs="Courier New"/>
-        </w:rPr>
-        <w:t xml:space="preserve"> </w:t>
-      </w:r>
-      <w:r>
-        <w:rPr>
-          <w:rFonts w:ascii="Courier New" w:hAnsi="Courier New" w:cs="Courier New"/>
-          <w:b/>
-          <w:bCs/>
-        </w:rPr>
-        <w:t xml:space="preserve">Tiny pieces of </w:t>
-      </w:r>
-      <w:r>
-        <w:rPr>
-          <w:rFonts w:ascii="Courier New" w:hAnsi="Courier New" w:cs="Courier New"/>
-          <w:b/>
-          <w:bCs/>
-        </w:rPr>
-        <w:t>chalk</w:t>
-      </w:r>
-      <w:r>
-        <w:rPr>
-          <w:rFonts w:ascii="Courier New" w:hAnsi="Courier New" w:cs="Courier New"/>
-        </w:rPr>
-        <w:t xml:space="preserve"> </w:t>
-      </w:r>
-      <w:r>
-        <w:rPr>
-          <w:rFonts w:ascii="Courier New" w:hAnsi="Courier New" w:cs="Courier New"/>
-        </w:rPr>
-        <w:t xml:space="preserve">begin to </w:t>
-      </w:r>
-      <w:r>
-        <w:rPr>
-          <w:rFonts w:ascii="Courier New" w:hAnsi="Courier New" w:cs="Courier New"/>
-        </w:rPr>
-        <w:t>fall</w:t>
-      </w:r>
-      <w:r>
-        <w:rPr>
-          <w:rFonts w:ascii="Courier New" w:hAnsi="Courier New" w:cs="Courier New"/>
-        </w:rPr>
-        <w:t xml:space="preserve"> on his face</w:t>
-      </w:r>
-      <w:r>
-        <w:rPr>
-          <w:rFonts w:ascii="Courier New" w:hAnsi="Courier New" w:cs="Courier New"/>
-        </w:rPr>
-        <w:t xml:space="preserve"> from the ceiling</w:t>
-      </w:r>
-      <w:r>
-        <w:rPr>
-          <w:rFonts w:ascii="Courier New" w:hAnsi="Courier New" w:cs="Courier New"/>
-        </w:rPr>
-        <w:t>.</w:t>
-      </w:r>
-    </w:p>
-    <w:p>
-      <w:pPr>
-        <w:spacing w:line="240" w:lineRule="auto"/>
-        <w:rPr>
-          <w:rFonts w:ascii="Courier New" w:hAnsi="Courier New" w:cs="Courier New"/>
-        </w:rPr>
-      </w:pPr>
-      <w:r>
-        <w:rPr>
-          <w:rFonts w:ascii="Courier New" w:hAnsi="Courier New" w:cs="Courier New"/>
-        </w:rPr>
-        <w:t>He struggles to open his eyes.</w:t>
-      </w:r>
-      <w:r>
-        <w:rPr>
-          <w:rFonts w:ascii="Courier New" w:hAnsi="Courier New" w:cs="Courier New"/>
-        </w:rPr>
-        <w:t xml:space="preserve"> The camera arcs to the side of his face.</w:t>
+        <w:t xml:space="preserve">Slowly- A creepy hand appears </w:t>
+      </w:r>
+      <w:r>
+        <w:rPr>
+          <w:rFonts w:ascii="Courier New" w:hAnsi="Courier New" w:cs="Courier New"/>
+        </w:rPr>
+        <w:t xml:space="preserve">from </w:t>
+      </w:r>
+      <w:r>
+        <w:rPr>
+          <w:rFonts w:ascii="Courier New" w:hAnsi="Courier New" w:cs="Courier New"/>
+        </w:rPr>
+        <w:t>behind</w:t>
+      </w:r>
+      <w:r>
+        <w:rPr>
+          <w:rFonts w:ascii="Courier New" w:hAnsi="Courier New" w:cs="Courier New"/>
+        </w:rPr>
+        <w:t>- The hand floats above his face- And</w:t>
+      </w:r>
+    </w:p>
+    <w:p>
+      <w:pPr>
+        <w:spacing w:line="240" w:lineRule="auto"/>
+        <w:rPr>
+          <w:rFonts w:ascii="Courier New" w:hAnsi="Courier New" w:cs="Courier New"/>
+        </w:rPr>
+      </w:pPr>
+      <w:r>
+        <w:rPr>
+          <w:rFonts w:ascii="Courier New" w:hAnsi="Courier New" w:cs="Courier New"/>
+        </w:rPr>
+        <w:t xml:space="preserve">Bham! It </w:t>
+      </w:r>
+      <w:r>
+        <w:rPr>
+          <w:rFonts w:ascii="Courier New" w:hAnsi="Courier New" w:cs="Courier New"/>
+        </w:rPr>
+        <w:t xml:space="preserve">slaps </w:t>
+      </w:r>
+      <w:r>
+        <w:rPr>
+          <w:rFonts w:ascii="Courier New" w:hAnsi="Courier New" w:cs="Courier New"/>
+        </w:rPr>
+        <w:t>him in the face.</w:t>
       </w:r>
       <w:r>
         <w:rPr>
           <w:rFonts w:ascii="Courier New" w:hAnsi="Courier New" w:cs="Courier New"/>
         </w:rPr>
         <w:tab/>
+      </w:r>
+      <w:r>
+        <w:rPr>
+          <w:rFonts w:ascii="Courier New" w:hAnsi="Courier New" w:cs="Courier New"/>
+        </w:rPr>
+        <w:t>[</w:t>
+      </w:r>
+      <w:r>
+        <w:rPr>
+          <w:rFonts w:ascii="Courier New" w:hAnsi="Courier New" w:cs="Courier New"/>
+        </w:rPr>
+        <w:t xml:space="preserve">Slap, </w:t>
+      </w:r>
+      <w:r>
+        <w:rPr>
+          <w:rFonts w:ascii="Courier New" w:hAnsi="Courier New" w:cs="Courier New"/>
+        </w:rPr>
+        <w:t>Chalk, Door</w:t>
+      </w:r>
+      <w:r>
+        <w:rPr>
+          <w:rFonts w:ascii="Courier New" w:hAnsi="Courier New" w:cs="Courier New"/>
+        </w:rPr>
+        <w:t>, Fall</w:t>
+      </w:r>
+      <w:r>
+        <w:rPr>
+          <w:rFonts w:ascii="Courier New" w:hAnsi="Courier New" w:cs="Courier New"/>
+        </w:rPr>
+        <w:t>]</w:t>
       </w:r>
     </w:p>
     <w:p>
@@ -14123,32 +14122,6 @@
         <w:rPr>
           <w:rFonts w:ascii="Courier New" w:hAnsi="Courier New" w:cs="Courier New"/>
         </w:rPr>
-        <w:t xml:space="preserve">A </w:t>
-      </w:r>
-      <w:r>
-        <w:rPr>
-          <w:rFonts w:ascii="Courier New" w:hAnsi="Courier New" w:cs="Courier New"/>
-          <w:b/>
-          <w:bCs/>
-        </w:rPr>
-        <w:t>chalk piece</w:t>
-      </w:r>
-      <w:r>
-        <w:rPr>
-          <w:rFonts w:ascii="Courier New" w:hAnsi="Courier New" w:cs="Courier New"/>
-        </w:rPr>
-        <w:t xml:space="preserve"> hits Adi on the face.</w:t>
-      </w:r>
-      <w:r>
-        <w:rPr>
-          <w:rFonts w:ascii="Courier New" w:hAnsi="Courier New" w:cs="Courier New"/>
-        </w:rPr>
-        <w:t xml:space="preserve"> </w:t>
-      </w:r>
-      <w:r>
-        <w:rPr>
-          <w:rFonts w:ascii="Courier New" w:hAnsi="Courier New" w:cs="Courier New"/>
-        </w:rPr>
         <w:t>He opens his eyes.</w:t>
       </w:r>
       <w:r>
@@ -14191,7 +14164,13 @@
         <w:rPr>
           <w:rFonts w:ascii="Courier New" w:hAnsi="Courier New" w:cs="Courier New"/>
         </w:rPr>
-        <w:t xml:space="preserve">A </w:t>
+        <w:t>He was slapped by his</w:t>
+      </w:r>
+      <w:r>
+        <w:rPr>
+          <w:rFonts w:ascii="Courier New" w:hAnsi="Courier New" w:cs="Courier New"/>
+        </w:rPr>
+        <w:t xml:space="preserve"> </w:t>
       </w:r>
       <w:r>
         <w:rPr>
@@ -14203,19 +14182,7 @@
         <w:rPr>
           <w:rFonts w:ascii="Courier New" w:hAnsi="Courier New" w:cs="Courier New"/>
         </w:rPr>
-        <w:t xml:space="preserve"> </w:t>
-      </w:r>
-      <w:r>
-        <w:rPr>
-          <w:rFonts w:ascii="Courier New" w:hAnsi="Courier New" w:cs="Courier New"/>
-        </w:rPr>
-        <w:t>shouts at</w:t>
-      </w:r>
-      <w:r>
-        <w:rPr>
-          <w:rFonts w:ascii="Courier New" w:hAnsi="Courier New" w:cs="Courier New"/>
-        </w:rPr>
-        <w:t xml:space="preserve"> him off-screen.</w:t>
+        <w:t>.</w:t>
       </w:r>
     </w:p>
     <w:p>
@@ -14303,6 +14270,20 @@
           <w:rFonts w:ascii="Courier New" w:hAnsi="Courier New" w:cs="Courier New"/>
         </w:rPr>
         <w:t>!</w:t>
+      </w:r>
+    </w:p>
+    <w:p>
+      <w:pPr>
+        <w:spacing w:line="240" w:lineRule="auto"/>
+        <w:rPr>
+          <w:rFonts w:ascii="Courier New" w:hAnsi="Courier New" w:cs="Courier New"/>
+        </w:rPr>
+      </w:pPr>
+      <w:r>
+        <w:rPr>
+          <w:rFonts w:ascii="Courier New" w:hAnsi="Courier New" w:cs="Courier New"/>
+        </w:rPr>
+        <w:t>The bell ring.</w:t>
       </w:r>
     </w:p>
     <w:p>
@@ -15559,12 +15540,6 @@
         </w:rPr>
         <w:t>!</w:t>
       </w:r>
-      <w:r>
-        <w:rPr>
-          <w:rFonts w:ascii="Courier New" w:hAnsi="Courier New" w:cs="Courier New"/>
-        </w:rPr>
-        <w:br/>
-      </w:r>
     </w:p>
     <w:p>
       <w:pPr>
@@ -15590,6 +15565,72 @@
           <w:rFonts w:ascii="Courier New" w:hAnsi="Courier New" w:cs="Courier New"/>
         </w:rPr>
         <w:t>falls and hits his head on a pool table. Black.</w:t>
+      </w:r>
+    </w:p>
+    <w:p>
+      <w:pPr>
+        <w:spacing w:line="240" w:lineRule="auto"/>
+        <w:rPr>
+          <w:rFonts w:ascii="Courier New" w:hAnsi="Courier New" w:cs="Courier New"/>
+          <w:b/>
+          <w:bCs/>
+        </w:rPr>
+      </w:pPr>
+      <w:r>
+        <w:rPr>
+          <w:rFonts w:ascii="Courier New" w:hAnsi="Courier New" w:cs="Courier New"/>
+          <w:b/>
+          <w:bCs/>
+        </w:rPr>
+        <w:t>Room&gt;</w:t>
+      </w:r>
+      <w:r>
+        <w:rPr>
+          <w:rFonts w:ascii="Courier New" w:hAnsi="Courier New" w:cs="Courier New"/>
+          <w:b/>
+          <w:bCs/>
+        </w:rPr>
+        <w:t>College</w:t>
+      </w:r>
+      <w:r>
+        <w:rPr>
+          <w:rFonts w:ascii="Courier New" w:hAnsi="Courier New" w:cs="Courier New"/>
+          <w:b/>
+          <w:bCs/>
+        </w:rPr>
+        <w:t>&gt;</w:t>
+      </w:r>
+      <w:r>
+        <w:rPr>
+          <w:rFonts w:ascii="Courier New" w:hAnsi="Courier New" w:cs="Courier New"/>
+          <w:b/>
+          <w:bCs/>
+        </w:rPr>
+        <w:t xml:space="preserve">Snooker OR </w:t>
+      </w:r>
+      <w:r>
+        <w:rPr>
+          <w:rFonts w:ascii="Courier New" w:hAnsi="Courier New" w:cs="Courier New"/>
+          <w:b/>
+          <w:bCs/>
+        </w:rPr>
+        <w:t>Room&gt;</w:t>
+      </w:r>
+      <w:r>
+        <w:rPr>
+          <w:rFonts w:ascii="Courier New" w:hAnsi="Courier New" w:cs="Courier New"/>
+          <w:b/>
+          <w:bCs/>
+        </w:rPr>
+        <w:t xml:space="preserve">Trip OR </w:t>
+      </w:r>
+      <w:r>
+        <w:rPr>
+          <w:rFonts w:ascii="Courier New" w:hAnsi="Courier New" w:cs="Courier New"/>
+          <w:b/>
+          <w:bCs/>
+        </w:rPr>
+        <w:t>College&gt;Room&gt;Trip</w:t>
       </w:r>
     </w:p>
     <w:p>
@@ -15631,6 +15672,7 @@
           <w:b/>
           <w:bCs/>
         </w:rPr>
+        <w:lastRenderedPageBreak/>
         <w:t xml:space="preserve">INT. </w:t>
       </w:r>
       <w:r>
@@ -15671,7 +15713,6 @@
           <w:b/>
           <w:bCs/>
         </w:rPr>
-        <w:lastRenderedPageBreak/>
         <w:t xml:space="preserve">POV- </w:t>
       </w:r>
       <w:r>
@@ -15684,25 +15725,63 @@
         <w:rPr>
           <w:rFonts w:ascii="Courier New" w:hAnsi="Courier New" w:cs="Courier New"/>
         </w:rPr>
-        <w:t xml:space="preserve"> distorting </w:t>
-      </w:r>
-      <w:r>
-        <w:rPr>
-          <w:rFonts w:ascii="Courier New" w:hAnsi="Courier New" w:cs="Courier New"/>
-        </w:rPr>
-        <w:t xml:space="preserve">with </w:t>
-      </w:r>
-      <w:r>
-        <w:rPr>
-          <w:rFonts w:ascii="Courier New" w:hAnsi="Courier New" w:cs="Courier New"/>
-        </w:rPr>
-        <w:t>a flash.</w:t>
-      </w:r>
-      <w:r>
-        <w:rPr>
-          <w:rFonts w:ascii="Courier New" w:hAnsi="Courier New" w:cs="Courier New"/>
-        </w:rPr>
-        <w:t xml:space="preserve"> He is now sitting in front of a doctor across a table.</w:t>
+        <w:t xml:space="preserve"> </w:t>
+      </w:r>
+      <w:r>
+        <w:rPr>
+          <w:rFonts w:ascii="Courier New" w:hAnsi="Courier New" w:cs="Courier New"/>
+        </w:rPr>
+        <w:t xml:space="preserve">and </w:t>
+      </w:r>
+      <w:r>
+        <w:rPr>
+          <w:rFonts w:ascii="Courier New" w:hAnsi="Courier New" w:cs="Courier New"/>
+        </w:rPr>
+        <w:t>finds</w:t>
+      </w:r>
+      <w:r>
+        <w:rPr>
+          <w:rFonts w:ascii="Courier New" w:hAnsi="Courier New" w:cs="Courier New"/>
+        </w:rPr>
+        <w:t xml:space="preserve"> </w:t>
+      </w:r>
+      <w:r>
+        <w:rPr>
+          <w:rFonts w:ascii="Courier New" w:hAnsi="Courier New" w:cs="Courier New"/>
+        </w:rPr>
+        <w:t>himself</w:t>
+      </w:r>
+      <w:r>
+        <w:rPr>
+          <w:rFonts w:ascii="Courier New" w:hAnsi="Courier New" w:cs="Courier New"/>
+        </w:rPr>
+        <w:t xml:space="preserve"> sitting in front of a doctor across a table</w:t>
+      </w:r>
+      <w:r>
+        <w:rPr>
+          <w:rFonts w:ascii="Courier New" w:hAnsi="Courier New" w:cs="Courier New"/>
+        </w:rPr>
+        <w:t xml:space="preserve"> with a </w:t>
+      </w:r>
+      <w:r>
+        <w:rPr>
+          <w:rFonts w:ascii="Courier New" w:hAnsi="Courier New" w:cs="Courier New"/>
+          <w:b/>
+          <w:bCs/>
+        </w:rPr>
+        <w:t>bandage</w:t>
+      </w:r>
+      <w:r>
+        <w:rPr>
+          <w:rFonts w:ascii="Courier New" w:hAnsi="Courier New" w:cs="Courier New"/>
+        </w:rPr>
+        <w:t xml:space="preserve"> on the side of his head</w:t>
+      </w:r>
+      <w:r>
+        <w:rPr>
+          <w:rFonts w:ascii="Courier New" w:hAnsi="Courier New" w:cs="Courier New"/>
+        </w:rPr>
+        <w:t>.</w:t>
       </w:r>
     </w:p>
     <w:p>
@@ -15711,6 +15790,8 @@
         <w:jc w:val="center"/>
         <w:rPr>
           <w:rFonts w:ascii="Courier New" w:hAnsi="Courier New" w:cs="Courier New"/>
+          <w:i/>
+          <w:iCs/>
         </w:rPr>
       </w:pPr>
       <w:r>
@@ -15740,9 +15821,22 @@
       <w:r>
         <w:rPr>
           <w:rFonts w:ascii="Courier New" w:hAnsi="Courier New" w:cs="Courier New"/>
+          <w:i/>
+          <w:iCs/>
         </w:rPr>
         <w:br/>
-        <w:t>So, you say… you are seeing things?</w:t>
+      </w:r>
+      <w:r>
+        <w:rPr>
+          <w:rFonts w:ascii="Courier New" w:hAnsi="Courier New" w:cs="Courier New"/>
+        </w:rPr>
+        <w:t>How are you feeling</w:t>
+      </w:r>
+      <w:r>
+        <w:rPr>
+          <w:rFonts w:ascii="Courier New" w:hAnsi="Courier New" w:cs="Courier New"/>
+        </w:rPr>
+        <w:t>?</w:t>
       </w:r>
     </w:p>
     <w:p>
@@ -16044,96 +16138,112 @@
           <w:rFonts w:ascii="Courier New" w:hAnsi="Courier New" w:cs="Courier New"/>
         </w:rPr>
         <w:br/>
+      </w:r>
+      <w:r>
+        <w:rPr>
+          <w:rFonts w:ascii="Courier New" w:hAnsi="Courier New" w:cs="Courier New"/>
+        </w:rPr>
+        <w:t xml:space="preserve">Temporal Lobe </w:t>
+      </w:r>
+      <w:r>
+        <w:rPr>
+          <w:rFonts w:ascii="Courier New" w:hAnsi="Courier New" w:cs="Courier New"/>
+        </w:rPr>
+        <w:t>Epilepsy</w:t>
+      </w:r>
+      <w:r>
+        <w:rPr>
+          <w:rFonts w:ascii="Courier New" w:hAnsi="Courier New" w:cs="Courier New"/>
+        </w:rPr>
+        <w:t xml:space="preserve"> </w:t>
+      </w:r>
+      <w:r>
+        <w:rPr>
+          <w:rFonts w:ascii="Courier New" w:hAnsi="Courier New" w:cs="Courier New"/>
+        </w:rPr>
+        <w:t>Which can cause</w:t>
+      </w:r>
+      <w:r>
+        <w:rPr>
+          <w:rFonts w:ascii="Courier New" w:hAnsi="Courier New" w:cs="Courier New"/>
+        </w:rPr>
+        <w:br/>
+      </w:r>
+      <w:r>
+        <w:rPr>
+          <w:rFonts w:ascii="Courier New" w:hAnsi="Courier New" w:cs="Courier New"/>
+          <w:i/>
+          <w:iCs/>
+        </w:rPr>
+        <w:t>(</w:t>
+      </w:r>
+      <w:r>
+        <w:rPr>
+          <w:rFonts w:ascii="Courier New" w:hAnsi="Courier New" w:cs="Courier New"/>
+          <w:i/>
+          <w:iCs/>
+        </w:rPr>
+        <w:t>slowly muffles</w:t>
+      </w:r>
+      <w:r>
+        <w:rPr>
+          <w:rFonts w:ascii="Courier New" w:hAnsi="Courier New" w:cs="Courier New"/>
+          <w:i/>
+          <w:iCs/>
+        </w:rPr>
+        <w:t xml:space="preserve"> as Adi zones out</w:t>
+      </w:r>
+      <w:r>
+        <w:rPr>
+          <w:rFonts w:ascii="Courier New" w:hAnsi="Courier New" w:cs="Courier New"/>
+          <w:i/>
+          <w:iCs/>
+        </w:rPr>
+        <w:t>)</w:t>
+      </w:r>
+      <w:r>
+        <w:rPr>
+          <w:rFonts w:ascii="Courier New" w:hAnsi="Courier New" w:cs="Courier New"/>
+          <w:i/>
+          <w:iCs/>
+        </w:rPr>
+        <w:t xml:space="preserve"> </w:t>
+      </w:r>
+      <w:r>
+        <w:rPr>
+          <w:rFonts w:ascii="Courier New" w:hAnsi="Courier New" w:cs="Courier New"/>
+        </w:rPr>
         <w:t>P</w:t>
       </w:r>
       <w:r>
         <w:rPr>
           <w:rFonts w:ascii="Courier New" w:hAnsi="Courier New" w:cs="Courier New"/>
         </w:rPr>
-        <w:t>ost</w:t>
-      </w:r>
-      <w:r>
-        <w:rPr>
-          <w:rFonts w:ascii="Courier New" w:hAnsi="Courier New" w:cs="Courier New"/>
-        </w:rPr>
-        <w:t>-T</w:t>
-      </w:r>
-      <w:r>
-        <w:rPr>
-          <w:rFonts w:ascii="Courier New" w:hAnsi="Courier New" w:cs="Courier New"/>
-        </w:rPr>
-        <w:t xml:space="preserve">raumatic Temporal Lobe </w:t>
-      </w:r>
-      <w:r>
-        <w:rPr>
-          <w:rFonts w:ascii="Courier New" w:hAnsi="Courier New" w:cs="Courier New"/>
-        </w:rPr>
-        <w:t>Epilepsy</w:t>
+        <w:t xml:space="preserve">sychosis, </w:t>
+      </w:r>
+      <w:r>
+        <w:rPr>
+          <w:rFonts w:ascii="Courier New" w:hAnsi="Courier New" w:cs="Courier New"/>
+        </w:rPr>
+        <w:t>Distortion</w:t>
+      </w:r>
+      <w:r>
+        <w:rPr>
+          <w:rFonts w:ascii="Courier New" w:hAnsi="Courier New" w:cs="Courier New"/>
+        </w:rPr>
+        <w:t>,</w:t>
+      </w:r>
+      <w:r>
+        <w:rPr>
+          <w:rFonts w:ascii="Courier New" w:hAnsi="Courier New" w:cs="Courier New"/>
+        </w:rPr>
+        <w:t xml:space="preserve"> Delusions</w:t>
       </w:r>
       <w:r>
         <w:rPr>
           <w:rFonts w:ascii="Courier New" w:hAnsi="Courier New" w:cs="Courier New"/>
         </w:rPr>
         <w:br/>
-        <w:t>Which can cause</w:t>
-      </w:r>
-      <w:r>
-        <w:rPr>
-          <w:rFonts w:ascii="Courier New" w:hAnsi="Courier New" w:cs="Courier New"/>
-        </w:rPr>
-        <w:t xml:space="preserve"> </w:t>
-      </w:r>
-      <w:r>
-        <w:rPr>
-          <w:rFonts w:ascii="Courier New" w:hAnsi="Courier New" w:cs="Courier New"/>
-          <w:i/>
-          <w:iCs/>
-        </w:rPr>
-        <w:t>(</w:t>
-      </w:r>
-      <w:r>
-        <w:rPr>
-          <w:rFonts w:ascii="Courier New" w:hAnsi="Courier New" w:cs="Courier New"/>
-          <w:i/>
-          <w:iCs/>
-        </w:rPr>
-        <w:t>slowly muffles</w:t>
-      </w:r>
-      <w:r>
-        <w:rPr>
-          <w:rFonts w:ascii="Courier New" w:hAnsi="Courier New" w:cs="Courier New"/>
-          <w:i/>
-          <w:iCs/>
-        </w:rPr>
-        <w:t>)</w:t>
-      </w:r>
-      <w:r>
-        <w:rPr>
-          <w:rFonts w:ascii="Courier New" w:hAnsi="Courier New" w:cs="Courier New"/>
-          <w:i/>
-          <w:iCs/>
-        </w:rPr>
-        <w:t xml:space="preserve"> </w:t>
-      </w:r>
-      <w:r>
-        <w:rPr>
-          <w:rFonts w:ascii="Courier New" w:hAnsi="Courier New" w:cs="Courier New"/>
-          <w:i/>
-          <w:iCs/>
-        </w:rPr>
-        <w:br/>
-      </w:r>
-      <w:r>
-        <w:rPr>
-          <w:rFonts w:ascii="Courier New" w:hAnsi="Courier New" w:cs="Courier New"/>
-        </w:rPr>
-        <w:t xml:space="preserve">Psychosis, </w:t>
-      </w:r>
-      <w:r>
-        <w:rPr>
-          <w:rFonts w:ascii="Courier New" w:hAnsi="Courier New" w:cs="Courier New"/>
-        </w:rPr>
-        <w:t xml:space="preserve">Distortion </w:t>
       </w:r>
       <w:r>
         <w:rPr>
@@ -16164,6 +16274,18 @@
           <w:rFonts w:ascii="Courier New" w:hAnsi="Courier New" w:cs="Courier New"/>
         </w:rPr>
         <w:t xml:space="preserve"> replays</w:t>
+      </w:r>
+      <w:r>
+        <w:rPr>
+          <w:rFonts w:ascii="Courier New" w:hAnsi="Courier New" w:cs="Courier New"/>
+        </w:rPr>
+        <w:t xml:space="preserve">, </w:t>
+      </w:r>
+      <w:r>
+        <w:rPr>
+          <w:rFonts w:ascii="Courier New" w:hAnsi="Courier New" w:cs="Courier New"/>
+        </w:rPr>
+        <w:t>Anxiety attacks</w:t>
       </w:r>
       <w:r>
         <w:rPr>
@@ -16251,25 +16373,7 @@
         <w:rPr>
           <w:rFonts w:ascii="Courier New" w:hAnsi="Courier New" w:cs="Courier New"/>
         </w:rPr>
-        <w:t>experience</w:t>
-      </w:r>
-      <w:r>
-        <w:rPr>
-          <w:rFonts w:ascii="Courier New" w:hAnsi="Courier New" w:cs="Courier New"/>
-        </w:rPr>
-        <w:t xml:space="preserve"> </w:t>
-      </w:r>
-      <w:r>
-        <w:rPr>
-          <w:rFonts w:ascii="Courier New" w:hAnsi="Courier New" w:cs="Courier New"/>
-        </w:rPr>
-        <w:t>light…</w:t>
-      </w:r>
-      <w:r>
-        <w:rPr>
-          <w:rFonts w:ascii="Courier New" w:hAnsi="Courier New" w:cs="Courier New"/>
-        </w:rPr>
-        <w:t xml:space="preserve"> </w:t>
+        <w:t xml:space="preserve">experience illusions and </w:t>
       </w:r>
       <w:r>
         <w:rPr>
@@ -16337,6 +16441,38 @@
           <w:b/>
           <w:bCs/>
         </w:rPr>
+        <w:t xml:space="preserve"> </w:t>
+      </w:r>
+      <w:r>
+        <w:rPr>
+          <w:rFonts w:ascii="Courier New" w:hAnsi="Courier New" w:cs="Courier New"/>
+          <w:i/>
+          <w:iCs/>
+        </w:rPr>
+        <w:t>(</w:t>
+      </w:r>
+      <w:r>
+        <w:rPr>
+          <w:rFonts w:ascii="Courier New" w:hAnsi="Courier New" w:cs="Courier New"/>
+          <w:i/>
+          <w:iCs/>
+        </w:rPr>
+        <w:t>tips-taps finger on table</w:t>
+      </w:r>
+      <w:r>
+        <w:rPr>
+          <w:rFonts w:ascii="Courier New" w:hAnsi="Courier New" w:cs="Courier New"/>
+          <w:i/>
+          <w:iCs/>
+        </w:rPr>
+        <w:t>)</w:t>
+      </w:r>
+      <w:r>
+        <w:rPr>
+          <w:rFonts w:ascii="Courier New" w:hAnsi="Courier New" w:cs="Courier New"/>
+          <w:b/>
+          <w:bCs/>
+        </w:rPr>
         <w:br/>
       </w:r>
       <w:r>
@@ -16363,23 +16499,7 @@
           <w:i/>
           <w:iCs/>
         </w:rPr>
-        <w:t>(</w:t>
-      </w:r>
-      <w:r>
-        <w:rPr>
-          <w:rFonts w:ascii="Courier New" w:hAnsi="Courier New" w:cs="Courier New"/>
-          <w:i/>
-          <w:iCs/>
-        </w:rPr>
-        <w:t>tips-taps finger on table</w:t>
-      </w:r>
-      <w:r>
-        <w:rPr>
-          <w:rFonts w:ascii="Courier New" w:hAnsi="Courier New" w:cs="Courier New"/>
-          <w:i/>
-          <w:iCs/>
-        </w:rPr>
-        <w:t>)</w:t>
+        <w:t>Avoid going out please!</w:t>
       </w:r>
     </w:p>
     <w:p>
@@ -16971,7 +17091,31 @@
         <w:rPr>
           <w:rFonts w:ascii="Courier New" w:hAnsi="Courier New" w:cs="Courier New"/>
         </w:rPr>
-        <w:t xml:space="preserve"> The doctor holds Adi’s hands.</w:t>
+        <w:t xml:space="preserve"> </w:t>
+      </w:r>
+      <w:r>
+        <w:rPr>
+          <w:rFonts w:ascii="Courier New" w:hAnsi="Courier New" w:cs="Courier New"/>
+        </w:rPr>
+        <w:t xml:space="preserve">Suddenly- </w:t>
+      </w:r>
+      <w:r>
+        <w:rPr>
+          <w:rFonts w:ascii="Courier New" w:hAnsi="Courier New" w:cs="Courier New"/>
+        </w:rPr>
+        <w:t xml:space="preserve">The doctor </w:t>
+      </w:r>
+      <w:r>
+        <w:rPr>
+          <w:rFonts w:ascii="Courier New" w:hAnsi="Courier New" w:cs="Courier New"/>
+        </w:rPr>
+        <w:t>grabs</w:t>
+      </w:r>
+      <w:r>
+        <w:rPr>
+          <w:rFonts w:ascii="Courier New" w:hAnsi="Courier New" w:cs="Courier New"/>
+        </w:rPr>
+        <w:t xml:space="preserve"> Adi’s hands.</w:t>
       </w:r>
     </w:p>
     <w:p>
@@ -17057,6 +17201,15 @@
           <w:iCs/>
           <w:u w:val="single"/>
         </w:rPr>
+        <w:t>ic</w:t>
+      </w:r>
+      <w:r>
+        <w:rPr>
+          <w:rFonts w:ascii="Courier New" w:hAnsi="Courier New" w:cs="Courier New"/>
+          <w:i/>
+          <w:iCs/>
+          <w:u w:val="single"/>
+        </w:rPr>
         <w:t>)</w:t>
       </w:r>
       <w:r>
@@ -17129,7 +17282,15 @@
           <w:b/>
           <w:bCs/>
         </w:rPr>
-        <w:t>BLUR MATCH CUT</w:t>
+        <w:t xml:space="preserve">BLUR </w:t>
+      </w:r>
+      <w:r>
+        <w:rPr>
+          <w:rFonts w:ascii="Courier New" w:hAnsi="Courier New" w:cs="Courier New"/>
+          <w:b/>
+          <w:bCs/>
+        </w:rPr>
+        <w:t>MATCH CUT</w:t>
       </w:r>
       <w:r>
         <w:rPr>
@@ -17168,7 +17329,7 @@
           <w:b/>
           <w:bCs/>
         </w:rPr>
-        <w:t>BATHROOM</w:t>
+        <w:t>VANITY</w:t>
       </w:r>
       <w:r>
         <w:rPr>
@@ -17389,6 +17550,7 @@
           <w:b/>
           <w:bCs/>
         </w:rPr>
+        <w:lastRenderedPageBreak/>
         <w:t xml:space="preserve">INT. </w:t>
       </w:r>
       <w:r>
@@ -17419,7 +17581,6 @@
         <w:rPr>
           <w:rFonts w:ascii="Courier New" w:hAnsi="Courier New" w:cs="Courier New"/>
         </w:rPr>
-        <w:lastRenderedPageBreak/>
         <w:t xml:space="preserve">Adi </w:t>
       </w:r>
       <w:r>
@@ -18657,6 +18818,7 @@
         <w:rPr>
           <w:rFonts w:ascii="Courier New" w:hAnsi="Courier New" w:cs="Courier New"/>
         </w:rPr>
+        <w:lastRenderedPageBreak/>
         <w:t>Suddenly-</w:t>
       </w:r>
       <w:r>
@@ -18710,7 +18872,6 @@
           <w:b/>
           <w:bCs/>
         </w:rPr>
-        <w:lastRenderedPageBreak/>
         <w:t>ADI</w:t>
       </w:r>
       <w:r>
@@ -20584,6 +20745,7 @@
           <w:b/>
           <w:bCs/>
         </w:rPr>
+        <w:lastRenderedPageBreak/>
         <w:t xml:space="preserve">INT. KITCHEN – </w:t>
       </w:r>
       <w:r>
@@ -20606,7 +20768,6 @@
         <w:rPr>
           <w:rFonts w:ascii="Courier New" w:hAnsi="Courier New" w:cs="Courier New"/>
         </w:rPr>
-        <w:lastRenderedPageBreak/>
         <w:t>Adi enters the kitchen</w:t>
       </w:r>
       <w:r>

</xml_diff>